<commit_message>
Added removed changed from installation instructions.
</commit_message>
<xml_diff>
--- a/Documents/Anleitung.docx
+++ b/Documents/Anleitung.docx
@@ -134,6 +134,9 @@
         <w:br/>
       </w:r>
       <w:r>
+        <w:rPr>
+          <w:noProof/>
+        </w:rPr>
         <w:drawing>
           <wp:inline distT="0" distB="0" distL="0" distR="0" wp14:anchorId="488A2F7E" wp14:editId="784CDC19">
             <wp:extent cx="4477375" cy="2505425"/>
@@ -307,40 +310,73 @@
         </w:numPr>
       </w:pPr>
       <w:r>
+        <w:rPr>
+          <w:lang w:val="en-US"/>
+        </w:rPr>
         <w:t>„</w:t>
       </w:r>
       <w:proofErr w:type="spellStart"/>
       <w:r>
+        <w:rPr>
+          <w:lang w:val="en-US"/>
+        </w:rPr>
         <w:t>py</w:t>
       </w:r>
       <w:proofErr w:type="spellEnd"/>
       <w:r>
+        <w:rPr>
+          <w:lang w:val="en-US"/>
+        </w:rPr>
         <w:t xml:space="preserve"> -m </w:t>
       </w:r>
+      <w:r>
+        <w:rPr>
+          <w:lang w:val="en-US"/>
+        </w:rPr>
+        <w:t xml:space="preserve">pip install -r </w:t>
+      </w:r>
+      <w:proofErr w:type="gramStart"/>
+      <w:r>
+        <w:rPr>
+          <w:lang w:val="en-US"/>
+        </w:rPr>
+        <w:t>requirements.txt</w:t>
+      </w:r>
+      <w:r>
+        <w:rPr>
+          <w:lang w:val="en-US"/>
+        </w:rPr>
+        <w:t>“</w:t>
+      </w:r>
+      <w:r>
+        <w:rPr>
+          <w:lang w:val="en-US"/>
+        </w:rPr>
+        <w:t xml:space="preserve"> </w:t>
+      </w:r>
       <w:proofErr w:type="spellStart"/>
       <w:r>
-        <w:t>pip</w:t>
+        <w:rPr>
+          <w:lang w:val="en-US"/>
+        </w:rPr>
+        <w:t>ausführen</w:t>
       </w:r>
       <w:proofErr w:type="spellEnd"/>
-      <w:r>
+      <w:proofErr w:type="gramEnd"/>
+      <w:r>
+        <w:rPr>
+          <w:lang w:val="en-US"/>
+        </w:rPr>
+        <w:t>.</w:t>
+      </w:r>
+      <w:r>
+        <w:rPr>
+          <w:lang w:val="en-US"/>
+        </w:rPr>
         <w:t xml:space="preserve"> </w:t>
       </w:r>
-      <w:proofErr w:type="spellStart"/>
-      <w:r>
-        <w:t>install</w:t>
-      </w:r>
-      <w:proofErr w:type="spellEnd"/>
-      <w:r>
-        <w:t xml:space="preserve"> -r requirements.txt</w:t>
-      </w:r>
-      <w:r>
-        <w:t>“</w:t>
-      </w:r>
-      <w:r>
-        <w:t xml:space="preserve"> ausführen.</w:t>
-      </w:r>
-      <w:r>
-        <w:t xml:space="preserve"> Dann werden alle benötigten Module automatisiert installiert</w:t>
+      <w:r>
+        <w:t>Dann werden alle benötigten Module automatisiert installiert</w:t>
       </w:r>
       <w:r>
         <w:t>.</w:t>
@@ -690,27 +726,219 @@
       </w:r>
     </w:p>
     <w:p>
+      <w:pPr>
+        <w:rPr>
+          <w:lang w:val="en-US"/>
+        </w:rPr>
+      </w:pPr>
       <w:r>
         <w:tab/>
       </w:r>
-      <w:proofErr w:type="gramStart"/>
-      <w:r>
-        <w:t>Email</w:t>
-      </w:r>
-      <w:proofErr w:type="gramEnd"/>
-      <w:r>
-        <w:t xml:space="preserve">: </w:t>
-      </w:r>
-      <w:r>
-        <w:t>admin@example.com</w:t>
-      </w:r>
-    </w:p>
-    <w:p>
-      <w:r>
+      <w:r>
+        <w:rPr>
+          <w:lang w:val="en-US"/>
+        </w:rPr>
+        <w:t>Email: admin@example.com</w:t>
+      </w:r>
+    </w:p>
+    <w:p>
+      <w:pPr>
+        <w:rPr>
+          <w:lang w:val="en-US"/>
+        </w:rPr>
+      </w:pPr>
+      <w:r>
+        <w:rPr>
+          <w:lang w:val="en-US"/>
+        </w:rPr>
         <w:tab/>
-        <w:t>Passwort: admin123</w:t>
-      </w:r>
-    </w:p>
+      </w:r>
+      <w:proofErr w:type="spellStart"/>
+      <w:r>
+        <w:rPr>
+          <w:lang w:val="en-US"/>
+        </w:rPr>
+        <w:t>Passwort</w:t>
+      </w:r>
+      <w:proofErr w:type="spellEnd"/>
+      <w:r>
+        <w:rPr>
+          <w:lang w:val="en-US"/>
+        </w:rPr>
+        <w:t>: admin123</w:t>
+      </w:r>
+    </w:p>
+    <w:p>
+      <w:pPr>
+        <w:rPr>
+          <w:lang w:val="en-US"/>
+        </w:rPr>
+      </w:pPr>
+      <w:r>
+        <w:rPr>
+          <w:lang w:val="en-US"/>
+        </w:rPr>
+        <w:br w:type="page"/>
+      </w:r>
+    </w:p>
+    <w:p>
+      <w:pPr>
+        <w:pStyle w:val="berschrift1"/>
+      </w:pPr>
+      <w:r>
+        <w:lastRenderedPageBreak/>
+        <w:t>Anleitung Frontend</w:t>
+      </w:r>
+    </w:p>
+    <w:p>
+      <w:pPr>
+        <w:pStyle w:val="Listenabsatz"/>
+        <w:numPr>
+          <w:ilvl w:val="0"/>
+          <w:numId w:val="2"/>
+        </w:numPr>
+      </w:pPr>
+      <w:r>
+        <w:t>Node.js auf der neusten Version installieren (</w:t>
+      </w:r>
+      <w:hyperlink r:id="rId9" w:history="1">
+        <w:r>
+          <w:rPr>
+            <w:rStyle w:val="Hyperlink"/>
+          </w:rPr>
+          <w:t>https://nodejs.org/en/download/current</w:t>
+        </w:r>
+      </w:hyperlink>
+      <w:r>
+        <w:t>)</w:t>
+      </w:r>
+    </w:p>
+    <w:p>
+      <w:pPr>
+        <w:pStyle w:val="Listenabsatz"/>
+        <w:numPr>
+          <w:ilvl w:val="0"/>
+          <w:numId w:val="2"/>
+        </w:numPr>
+      </w:pPr>
+      <w:r>
+        <w:t xml:space="preserve">Über </w:t>
+      </w:r>
+      <w:proofErr w:type="spellStart"/>
+      <w:r>
+        <w:t>cmd</w:t>
+      </w:r>
+      <w:proofErr w:type="spellEnd"/>
+      <w:r>
+        <w:t xml:space="preserve"> auf den Pfad „cd [PROJEKTPFAD]</w:t>
+      </w:r>
+      <w:r>
+        <w:t>/WebEngineering2/</w:t>
+      </w:r>
+      <w:r>
+        <w:t>Frontend“</w:t>
+      </w:r>
+    </w:p>
+    <w:p>
+      <w:pPr>
+        <w:pStyle w:val="Listenabsatz"/>
+        <w:numPr>
+          <w:ilvl w:val="0"/>
+          <w:numId w:val="2"/>
+        </w:numPr>
+      </w:pPr>
+      <w:r>
+        <w:t>„</w:t>
+      </w:r>
+      <w:proofErr w:type="spellStart"/>
+      <w:r>
+        <w:t>npm</w:t>
+      </w:r>
+      <w:proofErr w:type="spellEnd"/>
+      <w:r>
+        <w:t xml:space="preserve"> i“</w:t>
+      </w:r>
+      <w:r>
+        <w:t xml:space="preserve"> oder </w:t>
+      </w:r>
+      <w:r>
+        <w:t>„</w:t>
+      </w:r>
+      <w:proofErr w:type="spellStart"/>
+      <w:r>
+        <w:t>npm</w:t>
+      </w:r>
+      <w:proofErr w:type="spellEnd"/>
+      <w:r>
+        <w:t xml:space="preserve"> </w:t>
+      </w:r>
+      <w:proofErr w:type="spellStart"/>
+      <w:r>
+        <w:t>install</w:t>
+      </w:r>
+      <w:proofErr w:type="spellEnd"/>
+      <w:r>
+        <w:t>“</w:t>
+      </w:r>
+      <w:r>
+        <w:t xml:space="preserve"> in de</w:t>
+      </w:r>
+      <w:r>
+        <w:t>r Konsole eingeben</w:t>
+      </w:r>
+    </w:p>
+    <w:p>
+      <w:pPr>
+        <w:pStyle w:val="Listenabsatz"/>
+        <w:numPr>
+          <w:ilvl w:val="0"/>
+          <w:numId w:val="2"/>
+        </w:numPr>
+      </w:pPr>
+      <w:r>
+        <w:t>Zum Starten des Projekts „</w:t>
+      </w:r>
+      <w:proofErr w:type="spellStart"/>
+      <w:r>
+        <w:t>npm</w:t>
+      </w:r>
+      <w:proofErr w:type="spellEnd"/>
+      <w:r>
+        <w:t xml:space="preserve"> </w:t>
+      </w:r>
+      <w:proofErr w:type="spellStart"/>
+      <w:r>
+        <w:t>start</w:t>
+      </w:r>
+      <w:proofErr w:type="spellEnd"/>
+      <w:r>
+        <w:t>“ in der Konsole eingeben (Achtung: die API muss vorher gestartet werden, da sonst Fehler auftreten)</w:t>
+      </w:r>
+    </w:p>
+    <w:p>
+      <w:pPr>
+        <w:pStyle w:val="Listenabsatz"/>
+        <w:numPr>
+          <w:ilvl w:val="0"/>
+          <w:numId w:val="2"/>
+        </w:numPr>
+      </w:pPr>
+      <w:r>
+        <w:t>Unter „</w:t>
+      </w:r>
+      <w:hyperlink r:id="rId10" w:history="1">
+        <w:r>
+          <w:rPr>
+            <w:rStyle w:val="Hyperlink"/>
+          </w:rPr>
+          <w:t>http://localhost:3000/</w:t>
+        </w:r>
+      </w:hyperlink>
+      <w:r>
+        <w:t>“ wird die Website dann gestartet (Es kann ein paar Minuten dauern, bis es geladen hat)</w:t>
+      </w:r>
+    </w:p>
+    <w:p/>
     <w:sectPr>
       <w:pgSz w:w="11906" w:h="16838"/>
       <w:pgMar w:top="1417" w:right="1417" w:bottom="1134" w:left="1417" w:header="708" w:footer="708" w:gutter="0"/>
@@ -724,6 +952,92 @@
 <file path=word/numbering.xml><?xml version="1.0" encoding="utf-8"?>
 <w:numbering xmlns:wpc="http://schemas.microsoft.com/office/word/2010/wordprocessingCanvas" xmlns:cx="http://schemas.microsoft.com/office/drawing/2014/chartex" xmlns:cx1="http://schemas.microsoft.com/office/drawing/2015/9/8/chartex" xmlns:cx2="http://schemas.microsoft.com/office/drawing/2015/10/21/chartex" xmlns:cx3="http://schemas.microsoft.com/office/drawing/2016/5/9/chartex" xmlns:cx4="http://schemas.microsoft.com/office/drawing/2016/5/10/chartex" xmlns:cx5="http://schemas.microsoft.com/office/drawing/2016/5/11/chartex" xmlns:cx6="http://schemas.microsoft.com/office/drawing/2016/5/12/chartex" xmlns:cx7="http://schemas.microsoft.com/office/drawing/2016/5/13/chartex" xmlns:cx8="http://schemas.microsoft.com/office/drawing/2016/5/14/chartex" xmlns:mc="http://schemas.openxmlformats.org/markup-compatibility/2006" xmlns:aink="http://schemas.microsoft.com/office/drawing/2016/ink" xmlns:am3d="http://schemas.microsoft.com/office/drawing/2017/model3d" xmlns:o="urn:schemas-microsoft-com:office:office" xmlns:oel="http://schemas.microsoft.com/office/2019/extlst" xmlns:r="http://schemas.openxmlformats.org/officeDocument/2006/relationships" xmlns:m="http://schemas.openxmlformats.org/officeDocument/2006/math" xmlns:v="urn:schemas-microsoft-com:vml" xmlns:wp14="http://schemas.microsoft.com/office/word/2010/wordprocessingDrawing" xmlns:wp="http://schemas.openxmlformats.org/drawingml/2006/wordprocessingDrawing" xmlns:w10="urn:schemas-microsoft-com:office:word" xmlns:w="http://schemas.openxmlformats.org/wordprocessingml/2006/main" xmlns:w14="http://schemas.microsoft.com/office/word/2010/wordml" xmlns:w15="http://schemas.microsoft.com/office/word/2012/wordml" xmlns:w16cex="http://schemas.microsoft.com/office/word/2018/wordml/cex" xmlns:w16cid="http://schemas.microsoft.com/office/word/2016/wordml/cid" xmlns:w16="http://schemas.microsoft.com/office/word/2018/wordml" xmlns:w16sdtdh="http://schemas.microsoft.com/office/word/2020/wordml/sdtdatahash" xmlns:w16se="http://schemas.microsoft.com/office/word/2015/wordml/symex" xmlns:wpg="http://schemas.microsoft.com/office/word/2010/wordprocessingGroup" xmlns:wpi="http://schemas.microsoft.com/office/word/2010/wordprocessingInk" xmlns:wne="http://schemas.microsoft.com/office/word/2006/wordml" xmlns:wps="http://schemas.microsoft.com/office/word/2010/wordprocessingShape" mc:Ignorable="w14 w15 w16se w16cid w16 w16cex w16sdtdh wp14">
   <w:abstractNum w:abstractNumId="0" w15:restartNumberingAfterBreak="0">
+    <w:nsid w:val="53120D9A"/>
+    <w:multiLevelType w:val="hybridMultilevel"/>
+    <w:tmpl w:val="19647A58"/>
+    <w:lvl w:ilvl="0" w:tplc="2000000F">
+      <w:start w:val="1"/>
+      <w:numFmt w:val="decimal"/>
+      <w:lvlText w:val="%1."/>
+      <w:lvlJc w:val="left"/>
+      <w:pPr>
+        <w:ind w:left="720" w:hanging="360"/>
+      </w:pPr>
+    </w:lvl>
+    <w:lvl w:ilvl="1" w:tplc="20000019" w:tentative="1">
+      <w:start w:val="1"/>
+      <w:numFmt w:val="lowerLetter"/>
+      <w:lvlText w:val="%2."/>
+      <w:lvlJc w:val="left"/>
+      <w:pPr>
+        <w:ind w:left="1440" w:hanging="360"/>
+      </w:pPr>
+    </w:lvl>
+    <w:lvl w:ilvl="2" w:tplc="2000001B" w:tentative="1">
+      <w:start w:val="1"/>
+      <w:numFmt w:val="lowerRoman"/>
+      <w:lvlText w:val="%3."/>
+      <w:lvlJc w:val="right"/>
+      <w:pPr>
+        <w:ind w:left="2160" w:hanging="180"/>
+      </w:pPr>
+    </w:lvl>
+    <w:lvl w:ilvl="3" w:tplc="2000000F" w:tentative="1">
+      <w:start w:val="1"/>
+      <w:numFmt w:val="decimal"/>
+      <w:lvlText w:val="%4."/>
+      <w:lvlJc w:val="left"/>
+      <w:pPr>
+        <w:ind w:left="2880" w:hanging="360"/>
+      </w:pPr>
+    </w:lvl>
+    <w:lvl w:ilvl="4" w:tplc="20000019" w:tentative="1">
+      <w:start w:val="1"/>
+      <w:numFmt w:val="lowerLetter"/>
+      <w:lvlText w:val="%5."/>
+      <w:lvlJc w:val="left"/>
+      <w:pPr>
+        <w:ind w:left="3600" w:hanging="360"/>
+      </w:pPr>
+    </w:lvl>
+    <w:lvl w:ilvl="5" w:tplc="2000001B" w:tentative="1">
+      <w:start w:val="1"/>
+      <w:numFmt w:val="lowerRoman"/>
+      <w:lvlText w:val="%6."/>
+      <w:lvlJc w:val="right"/>
+      <w:pPr>
+        <w:ind w:left="4320" w:hanging="180"/>
+      </w:pPr>
+    </w:lvl>
+    <w:lvl w:ilvl="6" w:tplc="2000000F" w:tentative="1">
+      <w:start w:val="1"/>
+      <w:numFmt w:val="decimal"/>
+      <w:lvlText w:val="%7."/>
+      <w:lvlJc w:val="left"/>
+      <w:pPr>
+        <w:ind w:left="5040" w:hanging="360"/>
+      </w:pPr>
+    </w:lvl>
+    <w:lvl w:ilvl="7" w:tplc="20000019" w:tentative="1">
+      <w:start w:val="1"/>
+      <w:numFmt w:val="lowerLetter"/>
+      <w:lvlText w:val="%8."/>
+      <w:lvlJc w:val="left"/>
+      <w:pPr>
+        <w:ind w:left="5760" w:hanging="360"/>
+      </w:pPr>
+    </w:lvl>
+    <w:lvl w:ilvl="8" w:tplc="2000001B" w:tentative="1">
+      <w:start w:val="1"/>
+      <w:numFmt w:val="lowerRoman"/>
+      <w:lvlText w:val="%9."/>
+      <w:lvlJc w:val="right"/>
+      <w:pPr>
+        <w:ind w:left="6480" w:hanging="180"/>
+      </w:pPr>
+    </w:lvl>
+  </w:abstractNum>
+  <w:abstractNum w:abstractNumId="1" w15:restartNumberingAfterBreak="0">
     <w:nsid w:val="6170515E"/>
     <w:multiLevelType w:val="hybridMultilevel"/>
     <w:tmpl w:val="A44C82DA"/>
@@ -810,6 +1124,9 @@
     </w:lvl>
   </w:abstractNum>
   <w:num w:numId="1" w16cid:durableId="392046736">
+    <w:abstractNumId w:val="1"/>
+  </w:num>
+  <w:num w:numId="2" w16cid:durableId="39328017">
     <w:abstractNumId w:val="0"/>
   </w:num>
 </w:numbering>

</xml_diff>

<commit_message>
Made final changes for the deployment version of the app
</commit_message>
<xml_diff>
--- a/Documents/Anleitung.docx
+++ b/Documents/Anleitung.docx
@@ -726,31 +726,25 @@
       </w:r>
     </w:p>
     <w:p>
+      <w:r>
+        <w:tab/>
+      </w:r>
+      <w:proofErr w:type="gramStart"/>
+      <w:r>
+        <w:t>Email</w:t>
+      </w:r>
+      <w:proofErr w:type="gramEnd"/>
+      <w:r>
+        <w:t>: admin@example.com</w:t>
+      </w:r>
+    </w:p>
+    <w:p>
       <w:pPr>
         <w:rPr>
           <w:lang w:val="en-US"/>
         </w:rPr>
       </w:pPr>
       <w:r>
-        <w:tab/>
-      </w:r>
-      <w:r>
-        <w:rPr>
-          <w:lang w:val="en-US"/>
-        </w:rPr>
-        <w:t>Email: admin@example.com</w:t>
-      </w:r>
-    </w:p>
-    <w:p>
-      <w:pPr>
-        <w:rPr>
-          <w:lang w:val="en-US"/>
-        </w:rPr>
-      </w:pPr>
-      <w:r>
-        <w:rPr>
-          <w:lang w:val="en-US"/>
-        </w:rPr>
         <w:tab/>
       </w:r>
       <w:proofErr w:type="spellStart"/>
@@ -936,6 +930,21 @@
       </w:hyperlink>
       <w:r>
         <w:t>“ wird die Website dann gestartet (Es kann ein paar Minuten dauern, bis es geladen hat)</w:t>
+      </w:r>
+    </w:p>
+    <w:p/>
+    <w:p/>
+    <w:p>
+      <w:r>
+        <w:t xml:space="preserve">Bei Problemen oder Fragen kann man uns unter der folgenden Mail-Adresse erreichen: </w:t>
+      </w:r>
+    </w:p>
+    <w:p>
+      <w:r>
+        <w:rPr>
+          <w:rStyle w:val="gi"/>
+        </w:rPr>
+        <w:t>rob.hassler.22@lehre.mosbach.dhbw.de</w:t>
       </w:r>
     </w:p>
     <w:p/>
@@ -1634,6 +1643,11 @@
       <w:shd w:val="clear" w:color="auto" w:fill="E1DFDD"/>
     </w:rPr>
   </w:style>
+  <w:style w:type="character" w:customStyle="1" w:styleId="gi">
+    <w:name w:val="gi"/>
+    <w:basedOn w:val="Absatz-Standardschriftart"/>
+    <w:rsid w:val="005A6070"/>
+  </w:style>
 </w:styles>
 </file>
 

</xml_diff>